<commit_message>
Porject structure files and structural folders with index files created
</commit_message>
<xml_diff>
--- a/Structure_Files/PharmaceuticalCompanyManagemanetSystem_CSE304_Project.docx
+++ b/Structure_Files/PharmaceuticalCompanyManagemanetSystem_CSE304_Project.docx
@@ -30,6 +30,7 @@
     </w:p>
     <w:p>
       <w:pPr>
+        <w:spacing w:line="240" w:lineRule="auto"/>
         <w:jc w:val="center"/>
         <w:rPr>
           <w:b/>
@@ -51,230 +52,242 @@
           <w:sz w:val="40"/>
           <w:szCs w:val="40"/>
         </w:rPr>
-        <w:t>Ce</w:t>
+        <w:t xml:space="preserve">Central </w:t>
+      </w:r>
+      <w:r>
+        <w:rPr>
+          <w:b/>
+          <w:sz w:val="40"/>
+          <w:szCs w:val="40"/>
+        </w:rPr>
+        <w:t>Management</w:t>
+      </w:r>
+    </w:p>
+    <w:p>
+      <w:pPr>
+        <w:spacing w:line="240" w:lineRule="auto"/>
+        <w:jc w:val="center"/>
+        <w:rPr>
+          <w:b/>
+          <w:sz w:val="40"/>
+          <w:szCs w:val="40"/>
+        </w:rPr>
+      </w:pPr>
+      <w:r>
+        <w:rPr>
+          <w:b/>
+          <w:sz w:val="40"/>
+          <w:szCs w:val="40"/>
+        </w:rPr>
+        <w:t>Student ID: 1005018</w:t>
+      </w:r>
+    </w:p>
+    <w:p>
+      <w:pPr>
+        <w:spacing w:line="240" w:lineRule="auto"/>
+        <w:jc w:val="center"/>
+        <w:rPr>
+          <w:b/>
+          <w:sz w:val="40"/>
+          <w:szCs w:val="40"/>
+        </w:rPr>
+      </w:pPr>
+      <w:r>
+        <w:rPr>
+          <w:b/>
+          <w:sz w:val="40"/>
+          <w:szCs w:val="40"/>
+        </w:rPr>
+        <w:t>Partner’s ID.: 1005029</w:t>
+      </w:r>
+    </w:p>
+    <w:p>
+      <w:pPr>
+        <w:spacing w:line="240" w:lineRule="auto"/>
+        <w:rPr>
+          <w:sz w:val="32"/>
+        </w:rPr>
+      </w:pPr>
+      <w:r>
+        <w:rPr>
+          <w:sz w:val="32"/>
+        </w:rPr>
+        <w:t>The medicine distribution system of a pharmaceutical company starts with the depot. All medicine</w:t>
+      </w:r>
+      <w:r>
+        <w:rPr>
+          <w:sz w:val="32"/>
+        </w:rPr>
+        <w:t>s</w:t>
+      </w:r>
+      <w:r>
+        <w:rPr>
+          <w:sz w:val="32"/>
+        </w:rPr>
+        <w:t xml:space="preserve"> are supplied to local depots from this central depot. In this module of the </w:t>
+      </w:r>
+      <w:r>
+        <w:rPr>
+          <w:sz w:val="32"/>
+        </w:rPr>
+        <w:t>project</w:t>
+      </w:r>
+      <w:r>
+        <w:rPr>
+          <w:sz w:val="32"/>
+        </w:rPr>
+        <w:t>, this distribution of medicine along with the management and incentives given to the M</w:t>
+      </w:r>
+      <w:r>
+        <w:rPr>
+          <w:sz w:val="32"/>
+        </w:rPr>
+        <w:t>I</w:t>
+      </w:r>
+      <w:r>
+        <w:rPr>
+          <w:sz w:val="32"/>
+        </w:rPr>
+        <w:t xml:space="preserve">O (Medical </w:t>
+      </w:r>
+      <w:r>
+        <w:rPr>
+          <w:sz w:val="32"/>
+        </w:rPr>
+        <w:t>Information</w:t>
+      </w:r>
+      <w:r>
+        <w:rPr>
+          <w:sz w:val="32"/>
+        </w:rPr>
+        <w:t xml:space="preserve"> Officer) will be handled.</w:t>
+      </w:r>
+    </w:p>
+    <w:p>
+      <w:pPr>
+        <w:spacing w:line="240" w:lineRule="auto"/>
+        <w:rPr>
+          <w:sz w:val="32"/>
+        </w:rPr>
+      </w:pPr>
+      <w:r>
+        <w:rPr>
+          <w:sz w:val="32"/>
+        </w:rPr>
+        <w:t>An M</w:t>
+      </w:r>
+      <w:r>
+        <w:rPr>
+          <w:sz w:val="32"/>
+        </w:rPr>
+        <w:t>I</w:t>
+      </w:r>
+      <w:r>
+        <w:rPr>
+          <w:sz w:val="32"/>
+        </w:rPr>
+        <w:t>O is given a target-sell in a month, which is observed by the M</w:t>
+      </w:r>
+      <w:r>
+        <w:rPr>
+          <w:sz w:val="32"/>
+        </w:rPr>
+        <w:t>IO Manager</w:t>
+      </w:r>
+      <w:r>
+        <w:rPr>
+          <w:sz w:val="32"/>
+        </w:rPr>
+        <w:t>. This management part will be handled in this part.</w:t>
+      </w:r>
+      <w:r>
+        <w:rPr>
+          <w:sz w:val="32"/>
+        </w:rPr>
+        <w:t xml:space="preserve"> The visit plans </w:t>
+      </w:r>
+      <w:r>
+        <w:rPr>
+          <w:sz w:val="32"/>
+        </w:rPr>
+        <w:t xml:space="preserve">of MIO </w:t>
+      </w:r>
+      <w:r>
+        <w:rPr>
+          <w:sz w:val="32"/>
+        </w:rPr>
+        <w:t>for doctor and pharmacy will be saved in 2 separate tables</w:t>
+      </w:r>
+      <w:r>
+        <w:rPr>
+          <w:sz w:val="32"/>
+        </w:rPr>
+        <w:t>.</w:t>
+      </w:r>
+    </w:p>
+    <w:p>
+      <w:pPr>
+        <w:spacing w:line="240" w:lineRule="auto"/>
+        <w:rPr>
+          <w:sz w:val="32"/>
+        </w:rPr>
+      </w:pPr>
+      <w:r>
+        <w:rPr>
+          <w:sz w:val="32"/>
+        </w:rPr>
+        <w:t>The distribution of medicine starts from the central depots, where the medicine list will be kept with respective medicine’s id, category, name, group, amounts in stock, unit-price etc. The local depots information will also be kept in this database with depot-id, area-code, address, depot-manager, area-manager etc.</w:t>
+      </w:r>
+      <w:r>
+        <w:rPr>
+          <w:sz w:val="32"/>
+        </w:rPr>
+        <w:t xml:space="preserve"> The processing of the order lists, given by the MPOs will also be handled by depot-manager.</w:t>
+      </w:r>
+    </w:p>
+    <w:p>
+      <w:pPr>
+        <w:spacing w:line="240" w:lineRule="auto"/>
+        <w:rPr>
+          <w:sz w:val="32"/>
+        </w:rPr>
+      </w:pPr>
+      <w:r>
+        <w:rPr>
+          <w:sz w:val="32"/>
+        </w:rPr>
+        <w:t xml:space="preserve">In a pharmacy company, the doctor list, the pharmacy list &amp; the chemist list are also kept according to each id, area-code, address, their event dates, contact no. etc. </w:t>
+      </w:r>
+    </w:p>
+    <w:p>
+      <w:pPr>
+        <w:spacing w:line="240" w:lineRule="auto"/>
+        <w:rPr>
+          <w:sz w:val="32"/>
+        </w:rPr>
+      </w:pPr>
+      <w:r>
+        <w:rPr>
+          <w:sz w:val="32"/>
+        </w:rPr>
+        <w:t xml:space="preserve">The whole company’s employee list will also be kept in the database </w:t>
+      </w:r>
+      <w:proofErr w:type="gramStart"/>
+      <w:r>
+        <w:rPr>
+          <w:sz w:val="32"/>
+        </w:rPr>
+        <w:t>with</w:t>
+      </w:r>
+      <w:proofErr w:type="gramEnd"/>
+      <w:r>
+        <w:rPr>
+          <w:sz w:val="32"/>
+        </w:rPr>
+        <w:t xml:space="preserve"> their id, designation, join date, area-code, salary info, working history and so on.</w:t>
       </w:r>
       <w:bookmarkStart w:id="0" w:name="_GoBack"/>
       <w:bookmarkEnd w:id="0"/>
-      <w:r>
-        <w:rPr>
-          <w:b/>
-          <w:sz w:val="40"/>
-          <w:szCs w:val="40"/>
-        </w:rPr>
-        <w:t xml:space="preserve">ntral </w:t>
-      </w:r>
-      <w:r>
-        <w:rPr>
-          <w:b/>
-          <w:sz w:val="40"/>
-          <w:szCs w:val="40"/>
-        </w:rPr>
-        <w:t>Management</w:t>
-      </w:r>
-    </w:p>
-    <w:p>
-      <w:pPr>
-        <w:jc w:val="center"/>
-        <w:rPr>
-          <w:b/>
-          <w:sz w:val="40"/>
-          <w:szCs w:val="40"/>
-        </w:rPr>
-      </w:pPr>
-      <w:r>
-        <w:rPr>
-          <w:b/>
-          <w:sz w:val="40"/>
-          <w:szCs w:val="40"/>
-        </w:rPr>
-        <w:t>Student ID</w:t>
-      </w:r>
-      <w:r>
-        <w:rPr>
-          <w:b/>
-          <w:sz w:val="40"/>
-          <w:szCs w:val="40"/>
-        </w:rPr>
-        <w:t>: 10050</w:t>
-      </w:r>
-      <w:r>
-        <w:rPr>
-          <w:b/>
-          <w:sz w:val="40"/>
-          <w:szCs w:val="40"/>
-        </w:rPr>
-        <w:t>18</w:t>
-      </w:r>
-    </w:p>
-    <w:p>
-      <w:pPr>
-        <w:jc w:val="center"/>
-        <w:rPr>
-          <w:b/>
-          <w:sz w:val="40"/>
-          <w:szCs w:val="40"/>
-        </w:rPr>
-      </w:pPr>
-      <w:r>
-        <w:rPr>
-          <w:b/>
-          <w:sz w:val="40"/>
-          <w:szCs w:val="40"/>
-        </w:rPr>
-        <w:t>P</w:t>
-      </w:r>
-      <w:r>
-        <w:rPr>
-          <w:b/>
-          <w:sz w:val="40"/>
-          <w:szCs w:val="40"/>
-        </w:rPr>
-        <w:t>artner’s ID.: 1005029</w:t>
-      </w:r>
-    </w:p>
-    <w:p>
-      <w:pPr>
-        <w:rPr>
-          <w:sz w:val="32"/>
-        </w:rPr>
-      </w:pPr>
-      <w:r>
-        <w:rPr>
-          <w:sz w:val="32"/>
-        </w:rPr>
-        <w:t>The medicine distribution system of a pharmaceutical company starts with the depot. All medicine</w:t>
-      </w:r>
-      <w:r>
-        <w:rPr>
-          <w:sz w:val="32"/>
-        </w:rPr>
-        <w:t>s</w:t>
-      </w:r>
-      <w:r>
-        <w:rPr>
-          <w:sz w:val="32"/>
-        </w:rPr>
-        <w:t xml:space="preserve"> are supplied to local depots from this central depot. In this module of the </w:t>
-      </w:r>
-      <w:r>
-        <w:rPr>
-          <w:sz w:val="32"/>
-        </w:rPr>
-        <w:t>project</w:t>
-      </w:r>
-      <w:r>
-        <w:rPr>
-          <w:sz w:val="32"/>
-        </w:rPr>
-        <w:t>, this distribution of medicine along with the management and incentives given to the MPO (Medical Program Officer) will be handled.</w:t>
-      </w:r>
-    </w:p>
-    <w:p>
-      <w:pPr>
-        <w:rPr>
-          <w:sz w:val="32"/>
-        </w:rPr>
-      </w:pPr>
-      <w:r>
-        <w:rPr>
-          <w:sz w:val="32"/>
-        </w:rPr>
-        <w:t xml:space="preserve">An MPO is given a target-sell in a month, which is observed by the MPO Manager, who also receives the daily work plans, daily </w:t>
-      </w:r>
-      <w:r>
-        <w:rPr>
-          <w:sz w:val="32"/>
-        </w:rPr>
-        <w:t>reports</w:t>
-      </w:r>
-      <w:r>
-        <w:rPr>
-          <w:sz w:val="32"/>
-        </w:rPr>
-        <w:t xml:space="preserve"> and also the monthly overviews of the MPOs. This management part will be handled in this part. The </w:t>
-      </w:r>
-      <w:r>
-        <w:rPr>
-          <w:sz w:val="32"/>
-        </w:rPr>
-        <w:t>daily work plans, daily reports</w:t>
-      </w:r>
-      <w:r>
-        <w:rPr>
-          <w:sz w:val="32"/>
-        </w:rPr>
-        <w:t xml:space="preserve">, </w:t>
-      </w:r>
-      <w:r>
-        <w:rPr>
-          <w:sz w:val="32"/>
-        </w:rPr>
-        <w:t>visit schedule</w:t>
-      </w:r>
-      <w:r>
-        <w:rPr>
-          <w:sz w:val="32"/>
-        </w:rPr>
-        <w:t>s</w:t>
-      </w:r>
-      <w:r>
-        <w:rPr>
-          <w:sz w:val="32"/>
-        </w:rPr>
-        <w:t xml:space="preserve">, </w:t>
-      </w:r>
-      <w:r>
-        <w:rPr>
-          <w:sz w:val="32"/>
-        </w:rPr>
-        <w:t>expense bill &amp; monthly plans will be saved in separate tables with the MPO id &amp; also his manager id.</w:t>
-      </w:r>
-    </w:p>
-    <w:p>
-      <w:pPr>
-        <w:rPr>
-          <w:sz w:val="32"/>
-        </w:rPr>
-      </w:pPr>
-      <w:r>
-        <w:rPr>
-          <w:sz w:val="32"/>
-        </w:rPr>
-        <w:t>The distribution of medicine starts from the central depots, where the medicine list will be kept with respective medicine’s id, category, name, group, amounts in stock, unit-price etc. The local depots information will also be kept in this database with depot-id, area-code, address, depot-manager, area-manager etc.</w:t>
-      </w:r>
-      <w:r>
-        <w:rPr>
-          <w:sz w:val="32"/>
-        </w:rPr>
-        <w:t xml:space="preserve"> The processing of the order lists, given by the MPOs will also be handled by depot-manager.</w:t>
-      </w:r>
-    </w:p>
-    <w:p>
-      <w:pPr>
-        <w:rPr>
-          <w:sz w:val="32"/>
-        </w:rPr>
-      </w:pPr>
-      <w:r>
-        <w:rPr>
-          <w:sz w:val="32"/>
-        </w:rPr>
-        <w:t xml:space="preserve">In a pharmacy company, the doctor list, the pharmacy list &amp; the chemist list are also kept according to each id, area-code, address, their event dates, contact no. etc. </w:t>
-      </w:r>
-    </w:p>
-    <w:p>
-      <w:pPr>
-        <w:rPr>
-          <w:sz w:val="32"/>
-        </w:rPr>
-      </w:pPr>
-      <w:r>
-        <w:rPr>
-          <w:sz w:val="32"/>
-        </w:rPr>
-        <w:lastRenderedPageBreak/>
-        <w:t>The whole company’s employee list will also be kept in the database with their id, designation, join date, area-code, salary info, working history and so on.</w:t>
-      </w:r>
     </w:p>
     <w:sectPr>
       <w:pgSz w:w="12240" w:h="15840"/>
@@ -974,7 +987,7 @@
 </file>
 
 <file path=customXml/itemProps1.xml><?xml version="1.0" encoding="utf-8"?>
-<ds:datastoreItem xmlns:ds="http://schemas.openxmlformats.org/officeDocument/2006/customXml" ds:itemID="{2F115B72-5440-4D4B-B2C5-7C7B63A88D50}">
+<ds:datastoreItem xmlns:ds="http://schemas.openxmlformats.org/officeDocument/2006/customXml" ds:itemID="{1B074CE9-007E-4E58-80E6-384E0ECD867A}">
   <ds:schemaRefs>
     <ds:schemaRef ds:uri="http://schemas.openxmlformats.org/officeDocument/2006/bibliography"/>
   </ds:schemaRefs>

</xml_diff>